<commit_message>
Three is working, Stuck on five
Got three working!  And four works too.  Five looks like it should work...will ask classmates and Jason.
On to six!
</commit_message>
<xml_diff>
--- a/ssdp-javascript-lab-week-5.docx
+++ b/ssdp-javascript-lab-week-5.docx
@@ -22,7 +22,39 @@
           <w:sz w:val="28"/>
           <w:szCs w:val="28"/>
         </w:rPr>
-        <w:t>Visit http://jquery.com and download jquery (it’s just one simple .js file actually). Make sure you include this file in your zip file submission!</w:t>
+        <w:t xml:space="preserve">Visit http://jquery.com and download </w:t>
+      </w:r>
+      <w:proofErr w:type="spellStart"/>
+      <w:r>
+        <w:rPr>
+          <w:sz w:val="28"/>
+          <w:szCs w:val="28"/>
+        </w:rPr>
+        <w:t>jquery</w:t>
+      </w:r>
+      <w:proofErr w:type="spellEnd"/>
+      <w:r>
+        <w:rPr>
+          <w:sz w:val="28"/>
+          <w:szCs w:val="28"/>
+        </w:rPr>
+        <w:t xml:space="preserve"> (it’s just one simple .</w:t>
+      </w:r>
+      <w:proofErr w:type="spellStart"/>
+      <w:r>
+        <w:rPr>
+          <w:sz w:val="28"/>
+          <w:szCs w:val="28"/>
+        </w:rPr>
+        <w:t>js</w:t>
+      </w:r>
+      <w:proofErr w:type="spellEnd"/>
+      <w:r>
+        <w:rPr>
+          <w:sz w:val="28"/>
+          <w:szCs w:val="28"/>
+        </w:rPr>
+        <w:t xml:space="preserve"> file actually). Make sure you include this file in your zip file submission!</w:t>
       </w:r>
     </w:p>
     <w:p>
@@ -58,29 +90,93 @@
           <w:sz w:val="28"/>
           <w:szCs w:val="28"/>
         </w:rPr>
-        <w:t xml:space="preserve">and put them into one web page together, </w:t>
-      </w:r>
-      <w:r>
-        <w:rPr>
-          <w:sz w:val="28"/>
-          <w:szCs w:val="28"/>
-        </w:rPr>
-        <w:t>and include them in your zip file along with all other script files, images, css files, etc…, that are necessary for your script to run.</w:t>
-      </w:r>
-    </w:p>
-    <w:p>
-      <w:pPr>
-        <w:rPr>
-          <w:sz w:val="28"/>
-          <w:szCs w:val="28"/>
-        </w:rPr>
-      </w:pPr>
-      <w:r>
-        <w:rPr>
-          <w:sz w:val="28"/>
-          <w:szCs w:val="28"/>
-        </w:rPr>
-        <w:t>The jQuery javascript framework is lovely, and it greatly simplifies our job as web developers.</w:t>
+        <w:t xml:space="preserve">and put them into one web page </w:t>
+      </w:r>
+      <w:proofErr w:type="gramStart"/>
+      <w:r>
+        <w:rPr>
+          <w:sz w:val="28"/>
+          <w:szCs w:val="28"/>
+        </w:rPr>
+        <w:t xml:space="preserve">together, </w:t>
+      </w:r>
+      <w:r>
+        <w:rPr>
+          <w:sz w:val="28"/>
+          <w:szCs w:val="28"/>
+        </w:rPr>
+        <w:t>and</w:t>
+      </w:r>
+      <w:proofErr w:type="gramEnd"/>
+      <w:r>
+        <w:rPr>
+          <w:sz w:val="28"/>
+          <w:szCs w:val="28"/>
+        </w:rPr>
+        <w:t xml:space="preserve"> include them in your zip file along with all other script files, images, </w:t>
+      </w:r>
+      <w:proofErr w:type="spellStart"/>
+      <w:r>
+        <w:rPr>
+          <w:sz w:val="28"/>
+          <w:szCs w:val="28"/>
+        </w:rPr>
+        <w:t>css</w:t>
+      </w:r>
+      <w:proofErr w:type="spellEnd"/>
+      <w:r>
+        <w:rPr>
+          <w:sz w:val="28"/>
+          <w:szCs w:val="28"/>
+        </w:rPr>
+        <w:t xml:space="preserve"> files, </w:t>
+      </w:r>
+      <w:proofErr w:type="spellStart"/>
+      <w:r>
+        <w:rPr>
+          <w:sz w:val="28"/>
+          <w:szCs w:val="28"/>
+        </w:rPr>
+        <w:t>etc</w:t>
+      </w:r>
+      <w:proofErr w:type="spellEnd"/>
+      <w:r>
+        <w:rPr>
+          <w:sz w:val="28"/>
+          <w:szCs w:val="28"/>
+        </w:rPr>
+        <w:t>…, that are necessary for your script to run.</w:t>
+      </w:r>
+    </w:p>
+    <w:p>
+      <w:pPr>
+        <w:rPr>
+          <w:sz w:val="28"/>
+          <w:szCs w:val="28"/>
+        </w:rPr>
+      </w:pPr>
+      <w:r>
+        <w:rPr>
+          <w:sz w:val="28"/>
+          <w:szCs w:val="28"/>
+        </w:rPr>
+        <w:t xml:space="preserve">The jQuery </w:t>
+      </w:r>
+      <w:proofErr w:type="spellStart"/>
+      <w:r>
+        <w:rPr>
+          <w:sz w:val="28"/>
+          <w:szCs w:val="28"/>
+        </w:rPr>
+        <w:t>javascript</w:t>
+      </w:r>
+      <w:proofErr w:type="spellEnd"/>
+      <w:r>
+        <w:rPr>
+          <w:sz w:val="28"/>
+          <w:szCs w:val="28"/>
+        </w:rPr>
+        <w:t xml:space="preserve"> framework is lovely, and it greatly simplifies our job as web developers.</w:t>
       </w:r>
     </w:p>
     <w:p>
@@ -369,12 +465,21 @@
           <w:szCs w:val="28"/>
         </w:rPr>
       </w:pPr>
-      <w:r>
-        <w:rPr>
-          <w:sz w:val="28"/>
-          <w:szCs w:val="28"/>
-        </w:rPr>
-        <w:t>jquery “edit in place”</w:t>
+      <w:proofErr w:type="spellStart"/>
+      <w:r>
+        <w:rPr>
+          <w:sz w:val="28"/>
+          <w:szCs w:val="28"/>
+        </w:rPr>
+        <w:t>jquery</w:t>
+      </w:r>
+      <w:proofErr w:type="spellEnd"/>
+      <w:r>
+        <w:rPr>
+          <w:sz w:val="28"/>
+          <w:szCs w:val="28"/>
+        </w:rPr>
+        <w:t xml:space="preserve"> “edit in place”</w:t>
       </w:r>
       <w:r>
         <w:rPr>
@@ -383,8 +488,6 @@
         </w:rPr>
         <w:t xml:space="preserve"> (click a paragraph, and edit it)</w:t>
       </w:r>
-      <w:bookmarkStart w:id="0" w:name="_GoBack"/>
-      <w:bookmarkEnd w:id="0"/>
     </w:p>
     <w:p>
       <w:pPr>
@@ -515,8 +618,17 @@
           <w:sz w:val="28"/>
           <w:szCs w:val="28"/>
         </w:rPr>
-        <w:t>some cornered divs</w:t>
-      </w:r>
+        <w:t xml:space="preserve">some cornered </w:t>
+      </w:r>
+      <w:proofErr w:type="spellStart"/>
+      <w:r>
+        <w:rPr>
+          <w:sz w:val="28"/>
+          <w:szCs w:val="28"/>
+        </w:rPr>
+        <w:t>divs</w:t>
+      </w:r>
+      <w:proofErr w:type="spellEnd"/>
       <w:r>
         <w:rPr>
           <w:sz w:val="28"/>
@@ -617,7 +729,23 @@
           <w:sz w:val="28"/>
           <w:szCs w:val="28"/>
         </w:rPr>
-        <w:t>Use your own text to make something interesting for your instructor to read. Your instructor is interested in chess, math, physics, defendo, and hockey.</w:t>
+        <w:t xml:space="preserve">Use your own text to make something interesting for your instructor to read. Your instructor is interested in chess, math, physics, </w:t>
+      </w:r>
+      <w:proofErr w:type="spellStart"/>
+      <w:r>
+        <w:rPr>
+          <w:sz w:val="28"/>
+          <w:szCs w:val="28"/>
+        </w:rPr>
+        <w:t>defendo</w:t>
+      </w:r>
+      <w:proofErr w:type="spellEnd"/>
+      <w:r>
+        <w:rPr>
+          <w:sz w:val="28"/>
+          <w:szCs w:val="28"/>
+        </w:rPr>
+        <w:t>, and hockey.</w:t>
       </w:r>
     </w:p>
     <w:p>
@@ -649,7 +777,39 @@
           <w:sz w:val="28"/>
           <w:szCs w:val="28"/>
         </w:rPr>
-        <w:t xml:space="preserve">Visit http://jquery.com and download jquery (it’s just one simple .js file actually). Make sure you include this file in your zip file submission! </w:t>
+        <w:t xml:space="preserve">Visit http://jquery.com and download </w:t>
+      </w:r>
+      <w:proofErr w:type="spellStart"/>
+      <w:r>
+        <w:rPr>
+          <w:sz w:val="28"/>
+          <w:szCs w:val="28"/>
+        </w:rPr>
+        <w:t>jquery</w:t>
+      </w:r>
+      <w:proofErr w:type="spellEnd"/>
+      <w:r>
+        <w:rPr>
+          <w:sz w:val="28"/>
+          <w:szCs w:val="28"/>
+        </w:rPr>
+        <w:t xml:space="preserve"> (it’s just one simple .</w:t>
+      </w:r>
+      <w:proofErr w:type="spellStart"/>
+      <w:r>
+        <w:rPr>
+          <w:sz w:val="28"/>
+          <w:szCs w:val="28"/>
+        </w:rPr>
+        <w:t>js</w:t>
+      </w:r>
+      <w:proofErr w:type="spellEnd"/>
+      <w:r>
+        <w:rPr>
+          <w:sz w:val="28"/>
+          <w:szCs w:val="28"/>
+        </w:rPr>
+        <w:t xml:space="preserve"> file actually). Make sure you include this file in your zip file submission! </w:t>
       </w:r>
     </w:p>
     <w:p>
@@ -673,26 +833,58 @@
           <w:sz w:val="28"/>
           <w:szCs w:val="28"/>
         </w:rPr>
-        <w:t>Write the preceding six scripts and put them into one web page together, and include them in your zip file along with all other script files, images, css files, etc…, that are necessary for your script to run.</w:t>
-      </w:r>
-    </w:p>
-    <w:p>
-      <w:pPr>
-        <w:spacing w:after="0"/>
-        <w:rPr>
-          <w:sz w:val="28"/>
-          <w:szCs w:val="28"/>
-        </w:rPr>
-      </w:pPr>
-    </w:p>
-    <w:p>
-      <w:pPr>
-        <w:spacing w:after="0"/>
-        <w:rPr>
-          <w:sz w:val="28"/>
-          <w:szCs w:val="28"/>
-        </w:rPr>
-      </w:pPr>
+        <w:t xml:space="preserve">Write the preceding six scripts and put them into one web page </w:t>
+      </w:r>
+      <w:proofErr w:type="gramStart"/>
+      <w:r>
+        <w:rPr>
+          <w:sz w:val="28"/>
+          <w:szCs w:val="28"/>
+        </w:rPr>
+        <w:t>together, and</w:t>
+      </w:r>
+      <w:proofErr w:type="gramEnd"/>
+      <w:r>
+        <w:rPr>
+          <w:sz w:val="28"/>
+          <w:szCs w:val="28"/>
+        </w:rPr>
+        <w:t xml:space="preserve"> include them in your zip file along with all other script files, images, </w:t>
+      </w:r>
+      <w:proofErr w:type="spellStart"/>
+      <w:r>
+        <w:rPr>
+          <w:sz w:val="28"/>
+          <w:szCs w:val="28"/>
+        </w:rPr>
+        <w:t>css</w:t>
+      </w:r>
+      <w:proofErr w:type="spellEnd"/>
+      <w:r>
+        <w:rPr>
+          <w:sz w:val="28"/>
+          <w:szCs w:val="28"/>
+        </w:rPr>
+        <w:t xml:space="preserve"> files, </w:t>
+      </w:r>
+      <w:proofErr w:type="spellStart"/>
+      <w:r>
+        <w:rPr>
+          <w:sz w:val="28"/>
+          <w:szCs w:val="28"/>
+        </w:rPr>
+        <w:t>etc</w:t>
+      </w:r>
+      <w:proofErr w:type="spellEnd"/>
+      <w:r>
+        <w:rPr>
+          <w:sz w:val="28"/>
+          <w:szCs w:val="28"/>
+        </w:rPr>
+        <w:t>…, that are necessary for your script to run.</w:t>
+      </w:r>
+      <w:bookmarkStart w:id="0" w:name="_GoBack"/>
+      <w:bookmarkEnd w:id="0"/>
     </w:p>
     <w:sectPr>
       <w:headerReference w:type="default" r:id="rId8"/>
@@ -816,7 +1008,7 @@
                                 <w:rPr>
                                   <w:noProof/>
                                 </w:rPr>
-                                <w:t>2</w:t>
+                                <w:t>1</w:t>
                               </w:r>
                               <w:r>
                                 <w:rPr>
@@ -882,7 +1074,7 @@
                           <w:rPr>
                             <w:noProof/>
                           </w:rPr>
-                          <w:t>2</w:t>
+                          <w:t>1</w:t>
                         </w:r>
                         <w:r>
                           <w:rPr>
@@ -1333,6 +1525,7 @@
     <w:lsdException w:name="HTML Sample" w:semiHidden="1" w:unhideWhenUsed="1"/>
     <w:lsdException w:name="HTML Typewriter" w:semiHidden="1" w:unhideWhenUsed="1"/>
     <w:lsdException w:name="HTML Variable" w:semiHidden="1" w:unhideWhenUsed="1"/>
+    <w:lsdException w:name="Normal Table" w:semiHidden="1" w:unhideWhenUsed="1"/>
     <w:lsdException w:name="annotation subject" w:semiHidden="1" w:unhideWhenUsed="1"/>
     <w:lsdException w:name="No List" w:semiHidden="1" w:unhideWhenUsed="1"/>
     <w:lsdException w:name="Outline List 1" w:semiHidden="1" w:unhideWhenUsed="1"/>
@@ -1376,8 +1569,10 @@
     <w:lsdException w:name="Table Elegant" w:semiHidden="1" w:unhideWhenUsed="1"/>
     <w:lsdException w:name="Table Professional" w:semiHidden="1" w:unhideWhenUsed="1"/>
     <w:lsdException w:name="Table Subtle 1" w:semiHidden="1" w:unhideWhenUsed="1"/>
+    <w:lsdException w:name="Table Subtle 2" w:semiHidden="1" w:unhideWhenUsed="1"/>
     <w:lsdException w:name="Table Web 1" w:semiHidden="1" w:unhideWhenUsed="1"/>
     <w:lsdException w:name="Table Web 2" w:semiHidden="1" w:unhideWhenUsed="1"/>
+    <w:lsdException w:name="Table Web 3" w:semiHidden="1" w:unhideWhenUsed="1"/>
     <w:lsdException w:name="Balloon Text" w:semiHidden="1" w:unhideWhenUsed="1"/>
     <w:lsdException w:name="Table Grid" w:uiPriority="59"/>
     <w:lsdException w:name="Table Theme" w:semiHidden="1" w:unhideWhenUsed="1"/>
@@ -1630,7 +1825,6 @@
   <w:style w:type="character" w:default="1" w:styleId="DefaultParagraphFont">
     <w:name w:val="Default Paragraph Font"/>
     <w:uiPriority w:val="1"/>
-    <w:semiHidden/>
     <w:unhideWhenUsed/>
   </w:style>
   <w:style w:type="table" w:default="1" w:styleId="TableNormal">

</xml_diff>